<commit_message>
Update ICTSAS527 - ASI - Manage Albion Bay Council library problem.docx
</commit_message>
<xml_diff>
--- a/2023/ManageClientProblems/ICTSAS527 - ASI - Manage Albion Bay Council library problem.docx
+++ b/2023/ManageClientProblems/ICTSAS527 - ASI - Manage Albion Bay Council library problem.docx
@@ -3349,6 +3349,236 @@
     <w:p>
       <w:pPr>
         <w:rPr>
+          <w:sz w:val="22"/>
+          <w:szCs w:val="28"/>
+        </w:rPr>
+      </w:pPr>
+      <w:r>
+        <w:rPr>
+          <w:noProof/>
+          <w:sz w:val="22"/>
+          <w:szCs w:val="28"/>
+        </w:rPr>
+        <w:lastRenderedPageBreak/>
+        <w:drawing>
+          <wp:inline distT="0" distB="0" distL="0" distR="0" wp14:anchorId="0DEB07AF" wp14:editId="1D05F9E3">
+            <wp:extent cx="5728970" cy="2957830"/>
+            <wp:effectExtent l="0" t="0" r="5080" b="0"/>
+            <wp:docPr id="170097620" name="Picture 3"/>
+            <wp:cNvGraphicFramePr>
+              <a:graphicFrameLocks xmlns:a="http://schemas.openxmlformats.org/drawingml/2006/main" noChangeAspect="1"/>
+            </wp:cNvGraphicFramePr>
+            <a:graphic xmlns:a="http://schemas.openxmlformats.org/drawingml/2006/main">
+              <a:graphicData uri="http://schemas.openxmlformats.org/drawingml/2006/picture">
+                <pic:pic xmlns:pic="http://schemas.openxmlformats.org/drawingml/2006/picture">
+                  <pic:nvPicPr>
+                    <pic:cNvPr id="0" name="Picture 4"/>
+                    <pic:cNvPicPr>
+                      <a:picLocks noChangeAspect="1" noChangeArrowheads="1"/>
+                    </pic:cNvPicPr>
+                  </pic:nvPicPr>
+                  <pic:blipFill>
+                    <a:blip r:embed="rId17" cstate="print">
+                      <a:extLst>
+                        <a:ext uri="{28A0092B-C50C-407E-A947-70E740481C1C}">
+                          <a14:useLocalDpi xmlns:a14="http://schemas.microsoft.com/office/drawing/2010/main" val="0"/>
+                        </a:ext>
+                      </a:extLst>
+                    </a:blip>
+                    <a:srcRect/>
+                    <a:stretch>
+                      <a:fillRect/>
+                    </a:stretch>
+                  </pic:blipFill>
+                  <pic:spPr bwMode="auto">
+                    <a:xfrm>
+                      <a:off x="0" y="0"/>
+                      <a:ext cx="5728970" cy="2957830"/>
+                    </a:xfrm>
+                    <a:prstGeom prst="rect">
+                      <a:avLst/>
+                    </a:prstGeom>
+                    <a:noFill/>
+                    <a:ln>
+                      <a:noFill/>
+                    </a:ln>
+                  </pic:spPr>
+                </pic:pic>
+              </a:graphicData>
+            </a:graphic>
+          </wp:inline>
+        </w:drawing>
+      </w:r>
+      <w:r>
+        <w:rPr>
+          <w:noProof/>
+          <w:sz w:val="22"/>
+          <w:szCs w:val="28"/>
+        </w:rPr>
+        <w:drawing>
+          <wp:inline distT="0" distB="0" distL="0" distR="0" wp14:anchorId="5668C3F8" wp14:editId="049A4D97">
+            <wp:extent cx="5728970" cy="2736215"/>
+            <wp:effectExtent l="0" t="0" r="5080" b="6985"/>
+            <wp:docPr id="1423516303" name="Picture 1"/>
+            <wp:cNvGraphicFramePr>
+              <a:graphicFrameLocks xmlns:a="http://schemas.openxmlformats.org/drawingml/2006/main" noChangeAspect="1"/>
+            </wp:cNvGraphicFramePr>
+            <a:graphic xmlns:a="http://schemas.openxmlformats.org/drawingml/2006/main">
+              <a:graphicData uri="http://schemas.openxmlformats.org/drawingml/2006/picture">
+                <pic:pic xmlns:pic="http://schemas.openxmlformats.org/drawingml/2006/picture">
+                  <pic:nvPicPr>
+                    <pic:cNvPr id="0" name="Picture 2"/>
+                    <pic:cNvPicPr>
+                      <a:picLocks noChangeAspect="1" noChangeArrowheads="1"/>
+                    </pic:cNvPicPr>
+                  </pic:nvPicPr>
+                  <pic:blipFill>
+                    <a:blip r:embed="rId18" cstate="print">
+                      <a:extLst>
+                        <a:ext uri="{28A0092B-C50C-407E-A947-70E740481C1C}">
+                          <a14:useLocalDpi xmlns:a14="http://schemas.microsoft.com/office/drawing/2010/main" val="0"/>
+                        </a:ext>
+                      </a:extLst>
+                    </a:blip>
+                    <a:srcRect/>
+                    <a:stretch>
+                      <a:fillRect/>
+                    </a:stretch>
+                  </pic:blipFill>
+                  <pic:spPr bwMode="auto">
+                    <a:xfrm>
+                      <a:off x="0" y="0"/>
+                      <a:ext cx="5728970" cy="2736215"/>
+                    </a:xfrm>
+                    <a:prstGeom prst="rect">
+                      <a:avLst/>
+                    </a:prstGeom>
+                    <a:noFill/>
+                    <a:ln>
+                      <a:noFill/>
+                    </a:ln>
+                  </pic:spPr>
+                </pic:pic>
+              </a:graphicData>
+            </a:graphic>
+          </wp:inline>
+        </w:drawing>
+      </w:r>
+      <w:r>
+        <w:rPr>
+          <w:noProof/>
+          <w:sz w:val="22"/>
+          <w:szCs w:val="28"/>
+        </w:rPr>
+        <w:lastRenderedPageBreak/>
+        <w:drawing>
+          <wp:inline distT="0" distB="0" distL="0" distR="0" wp14:anchorId="31516ED4" wp14:editId="4BA7E60D">
+            <wp:extent cx="5728970" cy="2736215"/>
+            <wp:effectExtent l="0" t="0" r="5080" b="6985"/>
+            <wp:docPr id="1181201934" name="Picture 2"/>
+            <wp:cNvGraphicFramePr>
+              <a:graphicFrameLocks xmlns:a="http://schemas.openxmlformats.org/drawingml/2006/main" noChangeAspect="1"/>
+            </wp:cNvGraphicFramePr>
+            <a:graphic xmlns:a="http://schemas.openxmlformats.org/drawingml/2006/main">
+              <a:graphicData uri="http://schemas.openxmlformats.org/drawingml/2006/picture">
+                <pic:pic xmlns:pic="http://schemas.openxmlformats.org/drawingml/2006/picture">
+                  <pic:nvPicPr>
+                    <pic:cNvPr id="0" name="Picture 3"/>
+                    <pic:cNvPicPr>
+                      <a:picLocks noChangeAspect="1" noChangeArrowheads="1"/>
+                    </pic:cNvPicPr>
+                  </pic:nvPicPr>
+                  <pic:blipFill>
+                    <a:blip r:embed="rId19" cstate="print">
+                      <a:extLst>
+                        <a:ext uri="{28A0092B-C50C-407E-A947-70E740481C1C}">
+                          <a14:useLocalDpi xmlns:a14="http://schemas.microsoft.com/office/drawing/2010/main" val="0"/>
+                        </a:ext>
+                      </a:extLst>
+                    </a:blip>
+                    <a:srcRect/>
+                    <a:stretch>
+                      <a:fillRect/>
+                    </a:stretch>
+                  </pic:blipFill>
+                  <pic:spPr bwMode="auto">
+                    <a:xfrm>
+                      <a:off x="0" y="0"/>
+                      <a:ext cx="5728970" cy="2736215"/>
+                    </a:xfrm>
+                    <a:prstGeom prst="rect">
+                      <a:avLst/>
+                    </a:prstGeom>
+                    <a:noFill/>
+                    <a:ln>
+                      <a:noFill/>
+                    </a:ln>
+                  </pic:spPr>
+                </pic:pic>
+              </a:graphicData>
+            </a:graphic>
+          </wp:inline>
+        </w:drawing>
+      </w:r>
+      <w:r>
+        <w:rPr>
+          <w:noProof/>
+          <w:sz w:val="22"/>
+          <w:szCs w:val="28"/>
+        </w:rPr>
+        <w:drawing>
+          <wp:inline distT="0" distB="0" distL="0" distR="0" wp14:anchorId="02D72C8A" wp14:editId="2763822B">
+            <wp:extent cx="5728970" cy="3858260"/>
+            <wp:effectExtent l="0" t="0" r="5080" b="8890"/>
+            <wp:docPr id="283444591" name="Picture 4"/>
+            <wp:cNvGraphicFramePr>
+              <a:graphicFrameLocks xmlns:a="http://schemas.openxmlformats.org/drawingml/2006/main" noChangeAspect="1"/>
+            </wp:cNvGraphicFramePr>
+            <a:graphic xmlns:a="http://schemas.openxmlformats.org/drawingml/2006/main">
+              <a:graphicData uri="http://schemas.openxmlformats.org/drawingml/2006/picture">
+                <pic:pic xmlns:pic="http://schemas.openxmlformats.org/drawingml/2006/picture">
+                  <pic:nvPicPr>
+                    <pic:cNvPr id="0" name="Picture 5"/>
+                    <pic:cNvPicPr>
+                      <a:picLocks noChangeAspect="1" noChangeArrowheads="1"/>
+                    </pic:cNvPicPr>
+                  </pic:nvPicPr>
+                  <pic:blipFill>
+                    <a:blip r:embed="rId20">
+                      <a:extLst>
+                        <a:ext uri="{28A0092B-C50C-407E-A947-70E740481C1C}">
+                          <a14:useLocalDpi xmlns:a14="http://schemas.microsoft.com/office/drawing/2010/main" val="0"/>
+                        </a:ext>
+                      </a:extLst>
+                    </a:blip>
+                    <a:srcRect/>
+                    <a:stretch>
+                      <a:fillRect/>
+                    </a:stretch>
+                  </pic:blipFill>
+                  <pic:spPr bwMode="auto">
+                    <a:xfrm>
+                      <a:off x="0" y="0"/>
+                      <a:ext cx="5728970" cy="3858260"/>
+                    </a:xfrm>
+                    <a:prstGeom prst="rect">
+                      <a:avLst/>
+                    </a:prstGeom>
+                    <a:noFill/>
+                    <a:ln>
+                      <a:noFill/>
+                    </a:ln>
+                  </pic:spPr>
+                </pic:pic>
+              </a:graphicData>
+            </a:graphic>
+          </wp:inline>
+        </w:drawing>
+      </w:r>
+    </w:p>
+    <w:p>
+      <w:pPr>
+        <w:rPr>
           <w:rStyle w:val="normaltextrun"/>
           <w:rFonts w:cs="Arial"/>
           <w:b/>
@@ -3675,6 +3905,7 @@
           <w:szCs w:val="22"/>
           <w:lang w:eastAsia="en-AU"/>
         </w:rPr>
+        <w:lastRenderedPageBreak/>
         <w:t xml:space="preserve">Call the </w:t>
       </w:r>
       <w:r>
@@ -3819,7 +4050,6 @@
           <w:szCs w:val="22"/>
           <w:lang w:val="en-AU" w:eastAsia="en-AU"/>
         </w:rPr>
-        <w:lastRenderedPageBreak/>
         <w:t xml:space="preserve">respond to the feedback provided </w:t>
       </w:r>
       <w:proofErr w:type="gramStart"/>
@@ -4151,82 +4381,7 @@
           <w:noProof/>
         </w:rPr>
         <w:drawing>
-          <wp:anchor distT="0" distB="0" distL="114300" distR="114300" simplePos="0" relativeHeight="251659264" behindDoc="1" locked="0" layoutInCell="1" allowOverlap="1" wp14:anchorId="47325282" wp14:editId="1F1091BF">
-            <wp:simplePos x="0" y="0"/>
-            <wp:positionH relativeFrom="column">
-              <wp:posOffset>-810895</wp:posOffset>
-            </wp:positionH>
-            <wp:positionV relativeFrom="paragraph">
-              <wp:posOffset>723265</wp:posOffset>
-            </wp:positionV>
-            <wp:extent cx="7312025" cy="3810000"/>
-            <wp:effectExtent l="0" t="0" r="3175" b="0"/>
-            <wp:wrapTight wrapText="bothSides">
-              <wp:wrapPolygon edited="0">
-                <wp:start x="0" y="0"/>
-                <wp:lineTo x="0" y="21492"/>
-                <wp:lineTo x="21553" y="21492"/>
-                <wp:lineTo x="21553" y="0"/>
-                <wp:lineTo x="0" y="0"/>
-              </wp:wrapPolygon>
-            </wp:wrapTight>
-            <wp:docPr id="1337405665" name="Picture 2" descr="A screenshot of a computer&#10;&#10;Description automatically generated"/>
-            <wp:cNvGraphicFramePr>
-              <a:graphicFrameLocks xmlns:a="http://schemas.openxmlformats.org/drawingml/2006/main" noChangeAspect="1"/>
-            </wp:cNvGraphicFramePr>
-            <a:graphic xmlns:a="http://schemas.openxmlformats.org/drawingml/2006/main">
-              <a:graphicData uri="http://schemas.openxmlformats.org/drawingml/2006/picture">
-                <pic:pic xmlns:pic="http://schemas.openxmlformats.org/drawingml/2006/picture">
-                  <pic:nvPicPr>
-                    <pic:cNvPr id="1337405665" name="Picture 2" descr="A screenshot of a computer&#10;&#10;Description automatically generated"/>
-                    <pic:cNvPicPr>
-                      <a:picLocks noChangeAspect="1" noChangeArrowheads="1"/>
-                    </pic:cNvPicPr>
-                  </pic:nvPicPr>
-                  <pic:blipFill>
-                    <a:blip r:embed="rId17">
-                      <a:extLst>
-                        <a:ext uri="{28A0092B-C50C-407E-A947-70E740481C1C}">
-                          <a14:useLocalDpi xmlns:a14="http://schemas.microsoft.com/office/drawing/2010/main" val="0"/>
-                        </a:ext>
-                      </a:extLst>
-                    </a:blip>
-                    <a:srcRect/>
-                    <a:stretch>
-                      <a:fillRect/>
-                    </a:stretch>
-                  </pic:blipFill>
-                  <pic:spPr bwMode="auto">
-                    <a:xfrm>
-                      <a:off x="0" y="0"/>
-                      <a:ext cx="7312025" cy="3810000"/>
-                    </a:xfrm>
-                    <a:prstGeom prst="rect">
-                      <a:avLst/>
-                    </a:prstGeom>
-                    <a:noFill/>
-                    <a:ln>
-                      <a:noFill/>
-                    </a:ln>
-                  </pic:spPr>
-                </pic:pic>
-              </a:graphicData>
-            </a:graphic>
-            <wp14:sizeRelH relativeFrom="margin">
-              <wp14:pctWidth>0</wp14:pctWidth>
-            </wp14:sizeRelH>
-            <wp14:sizeRelV relativeFrom="margin">
-              <wp14:pctHeight>0</wp14:pctHeight>
-            </wp14:sizeRelV>
-          </wp:anchor>
-        </w:drawing>
-      </w:r>
-      <w:r>
-        <w:rPr>
-          <w:noProof/>
-        </w:rPr>
-        <w:drawing>
-          <wp:inline distT="0" distB="0" distL="0" distR="0" wp14:anchorId="3A04A38D" wp14:editId="3C4590FD">
+          <wp:inline distT="0" distB="0" distL="0" distR="0" wp14:anchorId="3A04A38D" wp14:editId="481DE634">
             <wp:extent cx="685800" cy="533400"/>
             <wp:effectExtent l="0" t="0" r="0" b="0"/>
             <wp:docPr id="9" name="Picture 9"/>
@@ -4317,6 +4472,81 @@
           <w:szCs w:val="28"/>
         </w:rPr>
       </w:pPr>
+      <w:r>
+        <w:rPr>
+          <w:noProof/>
+        </w:rPr>
+        <w:drawing>
+          <wp:anchor distT="0" distB="0" distL="114300" distR="114300" simplePos="0" relativeHeight="251659264" behindDoc="1" locked="0" layoutInCell="1" allowOverlap="1" wp14:anchorId="47325282" wp14:editId="55766CBB">
+            <wp:simplePos x="0" y="0"/>
+            <wp:positionH relativeFrom="column">
+              <wp:posOffset>-807720</wp:posOffset>
+            </wp:positionH>
+            <wp:positionV relativeFrom="paragraph">
+              <wp:posOffset>161925</wp:posOffset>
+            </wp:positionV>
+            <wp:extent cx="6431280" cy="3350895"/>
+            <wp:effectExtent l="0" t="0" r="7620" b="1905"/>
+            <wp:wrapTight wrapText="bothSides">
+              <wp:wrapPolygon edited="0">
+                <wp:start x="0" y="0"/>
+                <wp:lineTo x="0" y="21489"/>
+                <wp:lineTo x="21562" y="21489"/>
+                <wp:lineTo x="21562" y="0"/>
+                <wp:lineTo x="0" y="0"/>
+              </wp:wrapPolygon>
+            </wp:wrapTight>
+            <wp:docPr id="1337405665" name="Picture 2" descr="A screenshot of a computer&#10;&#10;Description automatically generated"/>
+            <wp:cNvGraphicFramePr>
+              <a:graphicFrameLocks xmlns:a="http://schemas.openxmlformats.org/drawingml/2006/main" noChangeAspect="1"/>
+            </wp:cNvGraphicFramePr>
+            <a:graphic xmlns:a="http://schemas.openxmlformats.org/drawingml/2006/main">
+              <a:graphicData uri="http://schemas.openxmlformats.org/drawingml/2006/picture">
+                <pic:pic xmlns:pic="http://schemas.openxmlformats.org/drawingml/2006/picture">
+                  <pic:nvPicPr>
+                    <pic:cNvPr id="1337405665" name="Picture 2" descr="A screenshot of a computer&#10;&#10;Description automatically generated"/>
+                    <pic:cNvPicPr>
+                      <a:picLocks noChangeAspect="1" noChangeArrowheads="1"/>
+                    </pic:cNvPicPr>
+                  </pic:nvPicPr>
+                  <pic:blipFill>
+                    <a:blip r:embed="rId21">
+                      <a:extLst>
+                        <a:ext uri="{28A0092B-C50C-407E-A947-70E740481C1C}">
+                          <a14:useLocalDpi xmlns:a14="http://schemas.microsoft.com/office/drawing/2010/main" val="0"/>
+                        </a:ext>
+                      </a:extLst>
+                    </a:blip>
+                    <a:srcRect/>
+                    <a:stretch>
+                      <a:fillRect/>
+                    </a:stretch>
+                  </pic:blipFill>
+                  <pic:spPr bwMode="auto">
+                    <a:xfrm>
+                      <a:off x="0" y="0"/>
+                      <a:ext cx="6431280" cy="3350895"/>
+                    </a:xfrm>
+                    <a:prstGeom prst="rect">
+                      <a:avLst/>
+                    </a:prstGeom>
+                    <a:noFill/>
+                    <a:ln>
+                      <a:noFill/>
+                    </a:ln>
+                  </pic:spPr>
+                </pic:pic>
+              </a:graphicData>
+            </a:graphic>
+            <wp14:sizeRelH relativeFrom="margin">
+              <wp14:pctWidth>0</wp14:pctWidth>
+            </wp14:sizeRelH>
+            <wp14:sizeRelV relativeFrom="margin">
+              <wp14:pctHeight>0</wp14:pctHeight>
+            </wp14:sizeRelV>
+          </wp:anchor>
+        </w:drawing>
+      </w:r>
     </w:p>
     <w:p>
       <w:pPr>
@@ -4450,6 +4680,46 @@
     <w:p>
       <w:pPr>
         <w:pStyle w:val="BodyTextItalic"/>
+        <w:ind w:left="1080" w:firstLine="360"/>
+        <w:rPr>
+          <w:sz w:val="22"/>
+          <w:szCs w:val="28"/>
+        </w:rPr>
+      </w:pPr>
+      <w:r>
+        <w:rPr>
+          <w:sz w:val="22"/>
+          <w:szCs w:val="28"/>
+        </w:rPr>
+        <w:t>No</w:t>
+      </w:r>
+      <w:r>
+        <w:rPr>
+          <w:sz w:val="22"/>
+          <w:szCs w:val="28"/>
+        </w:rPr>
+        <w:t xml:space="preserve">, there is nothing in the documents referencing </w:t>
+      </w:r>
+      <w:r>
+        <w:rPr>
+          <w:sz w:val="22"/>
+          <w:szCs w:val="28"/>
+        </w:rPr>
+        <w:t xml:space="preserve">confirmation of problem resolution or service </w:t>
+      </w:r>
+      <w:proofErr w:type="gramStart"/>
+      <w:r>
+        <w:rPr>
+          <w:sz w:val="22"/>
+          <w:szCs w:val="28"/>
+        </w:rPr>
+        <w:t>feedback</w:t>
+      </w:r>
+      <w:proofErr w:type="gramEnd"/>
+    </w:p>
+    <w:p>
+      <w:pPr>
+        <w:pStyle w:val="BodyTextItalic"/>
         <w:numPr>
           <w:ilvl w:val="0"/>
           <w:numId w:val="38"/>
@@ -4471,11 +4741,19 @@
     <w:p>
       <w:pPr>
         <w:pStyle w:val="BodyTextItalic"/>
+        <w:ind w:left="1440"/>
         <w:rPr>
           <w:sz w:val="22"/>
           <w:szCs w:val="28"/>
         </w:rPr>
       </w:pPr>
+      <w:r>
+        <w:rPr>
+          <w:sz w:val="22"/>
+          <w:szCs w:val="28"/>
+        </w:rPr>
+        <w:t>There is no explicit way for officers to know.</w:t>
+      </w:r>
     </w:p>
     <w:p>
       <w:pPr>
@@ -4531,42 +4809,18 @@
     <w:p>
       <w:pPr>
         <w:pStyle w:val="BodyTextItalic"/>
-        <w:numPr>
-          <w:ilvl w:val="1"/>
-          <w:numId w:val="35"/>
-        </w:numPr>
-        <w:rPr>
-          <w:sz w:val="22"/>
-          <w:szCs w:val="22"/>
-        </w:rPr>
-      </w:pPr>
-      <w:r>
-        <w:rPr>
-          <w:sz w:val="22"/>
-          <w:szCs w:val="22"/>
-        </w:rPr>
-        <w:t xml:space="preserve">can </w:t>
-      </w:r>
-      <w:r>
-        <w:rPr>
-          <w:sz w:val="22"/>
-          <w:szCs w:val="22"/>
-        </w:rPr>
-        <w:t>the Se</w:t>
-      </w:r>
-      <w:r>
-        <w:rPr>
-          <w:sz w:val="22"/>
-          <w:szCs w:val="22"/>
-        </w:rPr>
-        <w:t>rvice Desk</w:t>
-      </w:r>
-      <w:r>
-        <w:rPr>
-          <w:sz w:val="22"/>
-          <w:szCs w:val="22"/>
-        </w:rPr>
-        <w:t xml:space="preserve"> share the information with other IT Service Desks for case studies and</w:t>
+        <w:ind w:left="1440"/>
+        <w:rPr>
+          <w:sz w:val="22"/>
+          <w:szCs w:val="22"/>
+        </w:rPr>
+      </w:pPr>
+      <w:r>
+        <w:rPr>
+          <w:sz w:val="22"/>
+          <w:szCs w:val="22"/>
+        </w:rPr>
+        <w:t>Yes</w:t>
       </w:r>
     </w:p>
     <w:p>
@@ -4586,8 +4840,93 @@
           <w:sz w:val="22"/>
           <w:szCs w:val="22"/>
         </w:rPr>
+        <w:t xml:space="preserve">can </w:t>
+      </w:r>
+      <w:r>
+        <w:rPr>
+          <w:sz w:val="22"/>
+          <w:szCs w:val="22"/>
+        </w:rPr>
+        <w:t>the Se</w:t>
+      </w:r>
+      <w:r>
+        <w:rPr>
+          <w:sz w:val="22"/>
+          <w:szCs w:val="22"/>
+        </w:rPr>
+        <w:t>rvice Desk</w:t>
+      </w:r>
+      <w:r>
+        <w:rPr>
+          <w:sz w:val="22"/>
+          <w:szCs w:val="22"/>
+        </w:rPr>
+        <w:t xml:space="preserve"> share the information with other IT Service Desks for case studies and</w:t>
+      </w:r>
+    </w:p>
+    <w:p>
+      <w:pPr>
+        <w:pStyle w:val="BodyTextItalic"/>
+        <w:ind w:left="1440"/>
+        <w:rPr>
+          <w:sz w:val="22"/>
+          <w:szCs w:val="22"/>
+        </w:rPr>
+      </w:pPr>
+      <w:r>
+        <w:rPr>
+          <w:sz w:val="22"/>
+          <w:szCs w:val="22"/>
+        </w:rPr>
+        <w:t>not without the client’s consent.</w:t>
+      </w:r>
+    </w:p>
+    <w:p>
+      <w:pPr>
+        <w:pStyle w:val="BodyTextItalic"/>
+        <w:numPr>
+          <w:ilvl w:val="1"/>
+          <w:numId w:val="35"/>
+        </w:numPr>
+        <w:rPr>
+          <w:sz w:val="22"/>
+          <w:szCs w:val="22"/>
+        </w:rPr>
+      </w:pPr>
+      <w:r>
+        <w:rPr>
+          <w:sz w:val="22"/>
+          <w:szCs w:val="22"/>
+        </w:rPr>
         <w:t>what legislation does this practice relate to?</w:t>
       </w:r>
+    </w:p>
+    <w:p>
+      <w:pPr>
+        <w:pStyle w:val="BodyTextItalic"/>
+        <w:ind w:left="1440"/>
+        <w:rPr>
+          <w:sz w:val="22"/>
+          <w:szCs w:val="22"/>
+        </w:rPr>
+      </w:pPr>
+      <w:r>
+        <w:rPr>
+          <w:sz w:val="22"/>
+          <w:szCs w:val="22"/>
+        </w:rPr>
+        <w:t>Privacy Act 1988</w:t>
+      </w:r>
+    </w:p>
+    <w:p>
+      <w:pPr>
+        <w:pStyle w:val="BodyTextItalic"/>
+        <w:ind w:left="1440"/>
+        <w:rPr>
+          <w:sz w:val="22"/>
+          <w:szCs w:val="22"/>
+        </w:rPr>
+      </w:pPr>
     </w:p>
     <w:p>
       <w:pPr>
@@ -4854,11 +5193,67 @@
           <w:szCs w:val="22"/>
         </w:rPr>
       </w:pPr>
+      <w:r>
+        <w:rPr>
+          <w:noProof/>
+          <w:sz w:val="22"/>
+          <w:szCs w:val="22"/>
+        </w:rPr>
+        <w:lastRenderedPageBreak/>
+        <w:drawing>
+          <wp:inline distT="0" distB="0" distL="0" distR="0" wp14:anchorId="08410B9F" wp14:editId="478D7073">
+            <wp:extent cx="5730240" cy="4183380"/>
+            <wp:effectExtent l="0" t="0" r="3810" b="7620"/>
+            <wp:docPr id="1360102116" name="Picture 6"/>
+            <wp:cNvGraphicFramePr>
+              <a:graphicFrameLocks xmlns:a="http://schemas.openxmlformats.org/drawingml/2006/main" noChangeAspect="1"/>
+            </wp:cNvGraphicFramePr>
+            <a:graphic xmlns:a="http://schemas.openxmlformats.org/drawingml/2006/main">
+              <a:graphicData uri="http://schemas.openxmlformats.org/drawingml/2006/picture">
+                <pic:pic xmlns:pic="http://schemas.openxmlformats.org/drawingml/2006/picture">
+                  <pic:nvPicPr>
+                    <pic:cNvPr id="0" name="Picture 7"/>
+                    <pic:cNvPicPr>
+                      <a:picLocks noChangeAspect="1" noChangeArrowheads="1"/>
+                    </pic:cNvPicPr>
+                  </pic:nvPicPr>
+                  <pic:blipFill>
+                    <a:blip r:embed="rId22">
+                      <a:extLst>
+                        <a:ext uri="{28A0092B-C50C-407E-A947-70E740481C1C}">
+                          <a14:useLocalDpi xmlns:a14="http://schemas.microsoft.com/office/drawing/2010/main" val="0"/>
+                        </a:ext>
+                      </a:extLst>
+                    </a:blip>
+                    <a:srcRect/>
+                    <a:stretch>
+                      <a:fillRect/>
+                    </a:stretch>
+                  </pic:blipFill>
+                  <pic:spPr bwMode="auto">
+                    <a:xfrm>
+                      <a:off x="0" y="0"/>
+                      <a:ext cx="5730240" cy="4183380"/>
+                    </a:xfrm>
+                    <a:prstGeom prst="rect">
+                      <a:avLst/>
+                    </a:prstGeom>
+                    <a:noFill/>
+                    <a:ln>
+                      <a:noFill/>
+                    </a:ln>
+                  </pic:spPr>
+                </pic:pic>
+              </a:graphicData>
+            </a:graphic>
+          </wp:inline>
+        </w:drawing>
+      </w:r>
     </w:p>
     <w:sectPr>
-      <w:footerReference w:type="default" r:id="rId18"/>
-      <w:headerReference w:type="first" r:id="rId19"/>
-      <w:footerReference w:type="first" r:id="rId20"/>
+      <w:footerReference w:type="default" r:id="rId23"/>
+      <w:headerReference w:type="first" r:id="rId24"/>
+      <w:footerReference w:type="first" r:id="rId25"/>
       <w:pgSz w:w="11906" w:h="16838"/>
       <w:pgMar w:top="1440" w:right="1440" w:bottom="1440" w:left="1440" w:header="708" w:footer="708" w:gutter="0"/>
       <w:cols w:space="708"/>
@@ -5696,7 +6091,7 @@
         <v:path o:extrusionok="f" gradientshapeok="t" o:connecttype="rect"/>
         <o:lock v:ext="edit" aspectratio="t"/>
       </v:shapetype>
-      <v:shape id="_x0000_i1032" type="#_x0000_t75" style="width:10.9pt;height:10.9pt" o:bullet="t">
+      <v:shape id="_x0000_i1048" type="#_x0000_t75" style="width:10.8pt;height:10.8pt" o:bullet="t">
         <v:imagedata r:id="rId1" o:title="square"/>
       </v:shape>
     </w:pict>
@@ -5906,7 +6301,7 @@
         <w:ind w:left="1440" w:hanging="360"/>
       </w:pPr>
     </w:lvl>
-    <w:lvl w:ilvl="2" w:tplc="0C09001B" w:tentative="1">
+    <w:lvl w:ilvl="2" w:tplc="0C09001B">
       <w:start w:val="1"/>
       <w:numFmt w:val="lowerRoman"/>
       <w:lvlText w:val="%3."/>
@@ -6524,7 +6919,7 @@
         <w:ind w:left="1080" w:hanging="360"/>
       </w:pPr>
     </w:lvl>
-    <w:lvl w:ilvl="1" w:tplc="0C090019" w:tentative="1">
+    <w:lvl w:ilvl="1" w:tplc="0C090019">
       <w:start w:val="1"/>
       <w:numFmt w:val="lowerLetter"/>
       <w:lvlText w:val="%2."/>
@@ -10590,6 +10985,7 @@
     <w:rsid w:val="0073317F"/>
     <w:rsid w:val="00735DB9"/>
     <w:rsid w:val="00AC2D7A"/>
+    <w:rsid w:val="00C80EA7"/>
     <w:rsid w:val="00E416E6"/>
     <w:rsid w:val="00EC62E1"/>
   </w:rsids>
@@ -11377,11 +11773,6 @@
 
 <file path=customXml/item1.xml><?xml version="1.0" encoding="utf-8"?>
 <?mso-contentType ?>
-<spe:Receivers xmlns:spe="http://schemas.microsoft.com/sharepoint/events"/>
-</file>
-
-<file path=customXml/item2.xml><?xml version="1.0" encoding="utf-8"?>
-<?mso-contentType ?>
 <FormTemplates xmlns="http://schemas.microsoft.com/sharepoint/v3/contenttype/forms">
   <Display>DocumentLibraryForm</Display>
   <Edit>DocumentLibraryForm</Edit>
@@ -11389,76 +11780,12 @@
 </FormTemplates>
 </file>
 
-<file path=customXml/item3.xml><?xml version="1.0" encoding="utf-8"?>
-<p:properties xmlns:p="http://schemas.microsoft.com/office/2006/metadata/properties" xmlns:xsi="http://www.w3.org/2001/XMLSchema-instance" xmlns:pc="http://schemas.microsoft.com/office/infopath/2007/PartnerControls">
-  <documentManagement>
-    <_dlc_DocId xmlns="3b32f6f0-ddcd-4e66-a0c8-12c7c6b50ecf">RMYU76VWP267-1965321582-21</_dlc_DocId>
-    <_dlc_DocIdUrl xmlns="3b32f6f0-ddcd-4e66-a0c8-12c7c6b50ecf">
-      <Url>https://tafesaedu.sharepoint.com/sites/qms/_layouts/15/DocIdRedir.aspx?ID=RMYU76VWP267-1965321582-21</Url>
-      <Description>RMYU76VWP267-1965321582-21</Description>
-    </_dlc_DocIdUrl>
-    <Previous_x0020_Document_x0020_State xmlns="1c07d8c7-c900-4f17-8efa-882eb357c716">Waiting for Metadata Input</Previous_x0020_Document_x0020_State>
-    <Assessment_x0020_Instrument_x0020_Identifier xmlns="1c07d8c7-c900-4f17-8efa-882eb357c716">Manage Albion Bay Council library problem</Assessment_x0020_Instrument_x0020_Identifier>
-    <Metadata_x0020_Completed xmlns="1c07d8c7-c900-4f17-8efa-882eb357c716">true</Metadata_x0020_Completed>
-    <Quality_x0020_Checker xmlns="1c07d8c7-c900-4f17-8efa-882eb357c716">
-      <UserInfo>
-        <DisplayName>Danny Sarris</DisplayName>
-        <AccountId>100</AccountId>
-        <AccountType/>
-      </UserInfo>
-    </Quality_x0020_Checker>
-    <UOC_x0020_Code xmlns="1c07d8c7-c900-4f17-8efa-882eb357c716">ICTSAS527</UOC_x0020_Code>
-    <Developer xmlns="1c07d8c7-c900-4f17-8efa-882eb357c716">
-      <UserInfo>
-        <DisplayName>Jackie Brooks</DisplayName>
-        <AccountId>92</AccountId>
-        <AccountType/>
-      </UserInfo>
-    </Developer>
-    <BU_x0020_Code xmlns="3b32f6f0-ddcd-4e66-a0c8-12c7c6b50ecf">BARTS</BU_x0020_Code>
-    <_dlc_DocIdPersistId xmlns="3b32f6f0-ddcd-4e66-a0c8-12c7c6b50ecf" xsi:nil="true"/>
-    <Change_x0020_Type xmlns="1c07d8c7-c900-4f17-8efa-882eb357c716">Major Change</Change_x0020_Type>
-    <Document_x0020_Type xmlns="1c07d8c7-c900-4f17-8efa-882eb357c716">ASI - Assessment - Student Instruction</Document_x0020_Type>
-    <Peer_x0020_Reviewer xmlns="1c07d8c7-c900-4f17-8efa-882eb357c716">
-      <UserInfo>
-        <DisplayName>Deb Farrell</DisplayName>
-        <AccountId>93</AccountId>
-        <AccountType/>
-      </UserInfo>
-    </Peer_x0020_Reviewer>
-    <Activity_x0020_Code xmlns="3b32f6f0-ddcd-4e66-a0c8-12c7c6b50ecf">KJ</Activity_x0020_Code>
-    <Outcome_x0020_For_x0020_Current_x0020_State xmlns="1c07d8c7-c900-4f17-8efa-882eb357c716">UOC Released</Outcome_x0020_For_x0020_Current_x0020_State>
-    <Release_x0020_Date xmlns="1c07d8c7-c900-4f17-8efa-882eb357c716" xsi:nil="true"/>
-    <Approver xmlns="1c07d8c7-c900-4f17-8efa-882eb357c716">
-      <UserInfo>
-        <DisplayName>Nigel Blake</DisplayName>
-        <AccountId>716</AccountId>
-        <AccountType/>
-      </UserInfo>
-    </Approver>
-    <UOC_x0020_Title xmlns="1c07d8c7-c900-4f17-8efa-882eb357c716">Manage Client Problems</UOC_x0020_Title>
-    <Development_x0020_Completed xmlns="1c07d8c7-c900-4f17-8efa-882eb357c716">true</Development_x0020_Completed>
-    <SharedWithUsers xmlns="3b32f6f0-ddcd-4e66-a0c8-12c7c6b50ecf">
-      <UserInfo>
-        <DisplayName/>
-        <AccountId xsi:nil="true"/>
-        <AccountType/>
-      </UserInfo>
-    </SharedWithUsers>
-    <TaxCatchAll xmlns="3b32f6f0-ddcd-4e66-a0c8-12c7c6b50ecf" xsi:nil="true"/>
-    <Current_x0020_Version xmlns="b6bdf438-5d47-484a-a861-ca21256032dd">1</Current_x0020_Version>
-    <DateOfCurrentRelease xmlns="b6bdf438-5d47-484a-a861-ca21256032dd">2022-06-15T14:30:00+00:00</DateOfCurrentRelease>
-    <Document_x0020_State xmlns="b6bdf438-5d47-484a-a861-ca21256032dd">Developer Work Completed</Document_x0020_State>
-    <Release_x0020_Version xmlns="b6bdf438-5d47-484a-a861-ca21256032dd">1.1</Release_x0020_Version>
-    <lcf76f155ced4ddcb4097134ff3c332f xmlns="b6bdf438-5d47-484a-a861-ca21256032dd">
-      <Terms xmlns="http://schemas.microsoft.com/office/infopath/2007/PartnerControls"/>
-    </lcf76f155ced4ddcb4097134ff3c332f>
-    <File_x0020_Updated xmlns="b6bdf438-5d47-484a-a861-ca21256032dd">false</File_x0020_Updated>
-  </documentManagement>
-</p:properties>
+<file path=customXml/item2.xml><?xml version="1.0" encoding="utf-8"?>
+<?mso-contentType ?>
+<spe:Receivers xmlns:spe="http://schemas.microsoft.com/sharepoint/events"/>
 </file>
 
-<file path=customXml/item4.xml><?xml version="1.0" encoding="utf-8"?>
+<file path=customXml/item3.xml><?xml version="1.0" encoding="utf-8"?>
 <ct:contentTypeSchema xmlns:ct="http://schemas.microsoft.com/office/2006/metadata/contentType" xmlns:ma="http://schemas.microsoft.com/office/2006/metadata/properties/metaAttributes" ct:_="" ma:_="" ma:contentTypeName="Document" ma:contentTypeID="0x0101009740B9952F1C0A4DBB8184C3ACC36467" ma:contentTypeVersion="111" ma:contentTypeDescription="Create a new document." ma:contentTypeScope="" ma:versionID="043a2c05fe4f917b4f3d275d47baafdf">
   <xsd:schema xmlns:xsd="http://www.w3.org/2001/XMLSchema" xmlns:xs="http://www.w3.org/2001/XMLSchema" xmlns:p="http://schemas.microsoft.com/office/2006/metadata/properties" xmlns:ns2="1c07d8c7-c900-4f17-8efa-882eb357c716" xmlns:ns3="3b32f6f0-ddcd-4e66-a0c8-12c7c6b50ecf" xmlns:ns4="b6bdf438-5d47-484a-a861-ca21256032dd" targetNamespace="http://schemas.microsoft.com/office/2006/metadata/properties" ma:root="true" ma:fieldsID="f9c231b6515b452afd853de9c30fb64a" ns2:_="" ns3:_="" ns4:_="">
     <xsd:import namespace="1c07d8c7-c900-4f17-8efa-882eb357c716"/>
@@ -11958,7 +12285,84 @@
 </ct:contentTypeSchema>
 </file>
 
+<file path=customXml/item4.xml><?xml version="1.0" encoding="utf-8"?>
+<p:properties xmlns:p="http://schemas.microsoft.com/office/2006/metadata/properties" xmlns:xsi="http://www.w3.org/2001/XMLSchema-instance" xmlns:pc="http://schemas.microsoft.com/office/infopath/2007/PartnerControls">
+  <documentManagement>
+    <_dlc_DocId xmlns="3b32f6f0-ddcd-4e66-a0c8-12c7c6b50ecf">RMYU76VWP267-1965321582-21</_dlc_DocId>
+    <_dlc_DocIdUrl xmlns="3b32f6f0-ddcd-4e66-a0c8-12c7c6b50ecf">
+      <Url>https://tafesaedu.sharepoint.com/sites/qms/_layouts/15/DocIdRedir.aspx?ID=RMYU76VWP267-1965321582-21</Url>
+      <Description>RMYU76VWP267-1965321582-21</Description>
+    </_dlc_DocIdUrl>
+    <Previous_x0020_Document_x0020_State xmlns="1c07d8c7-c900-4f17-8efa-882eb357c716">Waiting for Metadata Input</Previous_x0020_Document_x0020_State>
+    <Assessment_x0020_Instrument_x0020_Identifier xmlns="1c07d8c7-c900-4f17-8efa-882eb357c716">Manage Albion Bay Council library problem</Assessment_x0020_Instrument_x0020_Identifier>
+    <Metadata_x0020_Completed xmlns="1c07d8c7-c900-4f17-8efa-882eb357c716">true</Metadata_x0020_Completed>
+    <Quality_x0020_Checker xmlns="1c07d8c7-c900-4f17-8efa-882eb357c716">
+      <UserInfo>
+        <DisplayName>Danny Sarris</DisplayName>
+        <AccountId>100</AccountId>
+        <AccountType/>
+      </UserInfo>
+    </Quality_x0020_Checker>
+    <UOC_x0020_Code xmlns="1c07d8c7-c900-4f17-8efa-882eb357c716">ICTSAS527</UOC_x0020_Code>
+    <Developer xmlns="1c07d8c7-c900-4f17-8efa-882eb357c716">
+      <UserInfo>
+        <DisplayName>Jackie Brooks</DisplayName>
+        <AccountId>92</AccountId>
+        <AccountType/>
+      </UserInfo>
+    </Developer>
+    <BU_x0020_Code xmlns="3b32f6f0-ddcd-4e66-a0c8-12c7c6b50ecf">BARTS</BU_x0020_Code>
+    <_dlc_DocIdPersistId xmlns="3b32f6f0-ddcd-4e66-a0c8-12c7c6b50ecf" xsi:nil="true"/>
+    <Change_x0020_Type xmlns="1c07d8c7-c900-4f17-8efa-882eb357c716">Major Change</Change_x0020_Type>
+    <Document_x0020_Type xmlns="1c07d8c7-c900-4f17-8efa-882eb357c716">ASI - Assessment - Student Instruction</Document_x0020_Type>
+    <Peer_x0020_Reviewer xmlns="1c07d8c7-c900-4f17-8efa-882eb357c716">
+      <UserInfo>
+        <DisplayName>Deb Farrell</DisplayName>
+        <AccountId>93</AccountId>
+        <AccountType/>
+      </UserInfo>
+    </Peer_x0020_Reviewer>
+    <Activity_x0020_Code xmlns="3b32f6f0-ddcd-4e66-a0c8-12c7c6b50ecf">KJ</Activity_x0020_Code>
+    <Outcome_x0020_For_x0020_Current_x0020_State xmlns="1c07d8c7-c900-4f17-8efa-882eb357c716">UOC Released</Outcome_x0020_For_x0020_Current_x0020_State>
+    <Release_x0020_Date xmlns="1c07d8c7-c900-4f17-8efa-882eb357c716" xsi:nil="true"/>
+    <Approver xmlns="1c07d8c7-c900-4f17-8efa-882eb357c716">
+      <UserInfo>
+        <DisplayName>Nigel Blake</DisplayName>
+        <AccountId>716</AccountId>
+        <AccountType/>
+      </UserInfo>
+    </Approver>
+    <UOC_x0020_Title xmlns="1c07d8c7-c900-4f17-8efa-882eb357c716">Manage Client Problems</UOC_x0020_Title>
+    <Development_x0020_Completed xmlns="1c07d8c7-c900-4f17-8efa-882eb357c716">true</Development_x0020_Completed>
+    <SharedWithUsers xmlns="3b32f6f0-ddcd-4e66-a0c8-12c7c6b50ecf">
+      <UserInfo>
+        <DisplayName/>
+        <AccountId xsi:nil="true"/>
+        <AccountType/>
+      </UserInfo>
+    </SharedWithUsers>
+    <TaxCatchAll xmlns="3b32f6f0-ddcd-4e66-a0c8-12c7c6b50ecf" xsi:nil="true"/>
+    <Current_x0020_Version xmlns="b6bdf438-5d47-484a-a861-ca21256032dd">1</Current_x0020_Version>
+    <DateOfCurrentRelease xmlns="b6bdf438-5d47-484a-a861-ca21256032dd">2022-06-15T14:30:00+00:00</DateOfCurrentRelease>
+    <Document_x0020_State xmlns="b6bdf438-5d47-484a-a861-ca21256032dd">Developer Work Completed</Document_x0020_State>
+    <Release_x0020_Version xmlns="b6bdf438-5d47-484a-a861-ca21256032dd">1.1</Release_x0020_Version>
+    <lcf76f155ced4ddcb4097134ff3c332f xmlns="b6bdf438-5d47-484a-a861-ca21256032dd">
+      <Terms xmlns="http://schemas.microsoft.com/office/infopath/2007/PartnerControls"/>
+    </lcf76f155ced4ddcb4097134ff3c332f>
+    <File_x0020_Updated xmlns="b6bdf438-5d47-484a-a861-ca21256032dd">false</File_x0020_Updated>
+  </documentManagement>
+</p:properties>
+</file>
+
 <file path=customXml/itemProps1.xml><?xml version="1.0" encoding="utf-8"?>
+<ds:datastoreItem xmlns:ds="http://schemas.openxmlformats.org/officeDocument/2006/customXml" ds:itemID="{5EE328BE-12BF-451E-9C96-9512579BFC3A}">
+  <ds:schemaRefs>
+    <ds:schemaRef ds:uri="http://schemas.microsoft.com/sharepoint/v3/contenttype/forms"/>
+  </ds:schemaRefs>
+</ds:datastoreItem>
+</file>
+
+<file path=customXml/itemProps2.xml><?xml version="1.0" encoding="utf-8"?>
 <ds:datastoreItem xmlns:ds="http://schemas.openxmlformats.org/officeDocument/2006/customXml" ds:itemID="{FE8D3A8B-0CA1-4F18-8B1B-2BDC6AD99281}">
   <ds:schemaRefs>
     <ds:schemaRef ds:uri="http://schemas.microsoft.com/sharepoint/events"/>
@@ -11966,27 +12370,7 @@
 </ds:datastoreItem>
 </file>
 
-<file path=customXml/itemProps2.xml><?xml version="1.0" encoding="utf-8"?>
-<ds:datastoreItem xmlns:ds="http://schemas.openxmlformats.org/officeDocument/2006/customXml" ds:itemID="{5EE328BE-12BF-451E-9C96-9512579BFC3A}">
-  <ds:schemaRefs>
-    <ds:schemaRef ds:uri="http://schemas.microsoft.com/sharepoint/v3/contenttype/forms"/>
-  </ds:schemaRefs>
-</ds:datastoreItem>
-</file>
-
 <file path=customXml/itemProps3.xml><?xml version="1.0" encoding="utf-8"?>
-<ds:datastoreItem xmlns:ds="http://schemas.openxmlformats.org/officeDocument/2006/customXml" ds:itemID="{3161C4C3-DC6E-4E5E-9EC7-6A5AD233A365}">
-  <ds:schemaRefs>
-    <ds:schemaRef ds:uri="http://schemas.microsoft.com/office/2006/metadata/properties"/>
-    <ds:schemaRef ds:uri="http://schemas.microsoft.com/office/infopath/2007/PartnerControls"/>
-    <ds:schemaRef ds:uri="3b32f6f0-ddcd-4e66-a0c8-12c7c6b50ecf"/>
-    <ds:schemaRef ds:uri="1c07d8c7-c900-4f17-8efa-882eb357c716"/>
-    <ds:schemaRef ds:uri="b6bdf438-5d47-484a-a861-ca21256032dd"/>
-  </ds:schemaRefs>
-</ds:datastoreItem>
-</file>
-
-<file path=customXml/itemProps4.xml><?xml version="1.0" encoding="utf-8"?>
 <ds:datastoreItem xmlns:ds="http://schemas.openxmlformats.org/officeDocument/2006/customXml" ds:itemID="{66F92E6C-0824-4EB0-A08A-55341A4979F7}">
   <ds:schemaRefs>
     <ds:schemaRef ds:uri="http://schemas.microsoft.com/office/2006/metadata/contentType"/>
@@ -12004,4 +12388,16 @@
     <ds:schemaRef ds:uri="http://schemas.microsoft.com/internal/obd"/>
   </ds:schemaRefs>
 </ds:datastoreItem>
+</file>
+
+<file path=customXml/itemProps4.xml><?xml version="1.0" encoding="utf-8"?>
+<ds:datastoreItem xmlns:ds="http://schemas.openxmlformats.org/officeDocument/2006/customXml" ds:itemID="{3161C4C3-DC6E-4E5E-9EC7-6A5AD233A365}">
+  <ds:schemaRefs>
+    <ds:schemaRef ds:uri="http://schemas.microsoft.com/office/2006/metadata/properties"/>
+    <ds:schemaRef ds:uri="http://schemas.microsoft.com/office/infopath/2007/PartnerControls"/>
+    <ds:schemaRef ds:uri="3b32f6f0-ddcd-4e66-a0c8-12c7c6b50ecf"/>
+    <ds:schemaRef ds:uri="1c07d8c7-c900-4f17-8efa-882eb357c716"/>
+    <ds:schemaRef ds:uri="b6bdf438-5d47-484a-a861-ca21256032dd"/>
+  </ds:schemaRefs>
+</ds:datastoreItem>
 </file>
</xml_diff>